<commit_message>
Added more notes from 1/23/2018
</commit_message>
<xml_diff>
--- a/OS notes.docx
+++ b/OS notes.docx
@@ -1090,6 +1090,854 @@
     </w:p>
     <w:p>
       <w:pPr>
+        <w:ind w:left="720"/>
+      </w:pPr>
+      <w:r>
+        <w:rPr>
+          <w:rFonts w:ascii="Courier New" w:hAnsi="Courier New" w:cs="Courier New"/>
+          <w:sz w:val="24"/>
+          <w:sz-cs w:val="24"/>
+        </w:rPr>
+        <w:t xml:space="preserve"/>
+        <w:tab/>
+        <w:t xml:space="preserve">•</w:t>
+        <w:tab/>
+        <w:t xml:space="preserve">Two types of interactions between CPU and hardware</w:t>
+      </w:r>
+    </w:p>
+    <w:p>
+      <w:pPr>
+        <w:ind w:left="1440"/>
+      </w:pPr>
+      <w:r>
+        <w:rPr>
+          <w:rFonts w:ascii="Courier New" w:hAnsi="Courier New" w:cs="Courier New"/>
+          <w:sz w:val="24"/>
+          <w:sz-cs w:val="24"/>
+        </w:rPr>
+        <w:t xml:space="preserve"/>
+        <w:tab/>
+        <w:t xml:space="preserve"/>
+      </w:r>
+      <w:r>
+        <w:rPr>
+          <w:rFonts w:ascii="Monaco" w:hAnsi="Monaco" w:cs="Monaco"/>
+          <w:sz w:val="24"/>
+          <w:sz-cs w:val="24"/>
+        </w:rPr>
+        <w:t xml:space="preserve">⁃</w:t>
+      </w:r>
+      <w:r>
+        <w:rPr>
+          <w:rFonts w:ascii="Courier New" w:hAnsi="Courier New" w:cs="Courier New"/>
+          <w:sz w:val="24"/>
+          <w:sz-cs w:val="24"/>
+        </w:rPr>
+        <w:t xml:space="preserve"/>
+        <w:tab/>
+        <w:t xml:space="preserve">CPU giving orders</w:t>
+      </w:r>
+    </w:p>
+    <w:p>
+      <w:pPr>
+        <w:ind w:left="720"/>
+      </w:pPr>
+      <w:r>
+        <w:rPr>
+          <w:rFonts w:ascii="Courier New" w:hAnsi="Courier New" w:cs="Courier New"/>
+          <w:sz w:val="24"/>
+          <w:sz-cs w:val="24"/>
+        </w:rPr>
+        <w:t xml:space="preserve"/>
+        <w:tab/>
+        <w:t xml:space="preserve">•</w:t>
+        <w:tab/>
+        <w:t xml:space="preserve">Hardware many tell something to CPU and hardware</w:t>
+      </w:r>
+    </w:p>
+    <w:p>
+      <w:pPr>
+        <w:ind w:left="1440"/>
+      </w:pPr>
+      <w:r>
+        <w:rPr>
+          <w:rFonts w:ascii="Courier New" w:hAnsi="Courier New" w:cs="Courier New"/>
+          <w:sz w:val="24"/>
+          <w:sz-cs w:val="24"/>
+        </w:rPr>
+        <w:t xml:space="preserve"/>
+        <w:tab/>
+        <w:t xml:space="preserve"/>
+      </w:r>
+      <w:r>
+        <w:rPr>
+          <w:rFonts w:ascii="Monaco" w:hAnsi="Monaco" w:cs="Monaco"/>
+          <w:sz w:val="24"/>
+          <w:sz-cs w:val="24"/>
+        </w:rPr>
+        <w:t xml:space="preserve">⁃</w:t>
+      </w:r>
+      <w:r>
+        <w:rPr>
+          <w:rFonts w:ascii="Courier New" w:hAnsi="Courier New" w:cs="Courier New"/>
+          <w:sz w:val="24"/>
+          <w:sz-cs w:val="24"/>
+        </w:rPr>
+        <w:t xml:space="preserve"/>
+        <w:tab/>
+        <w:t xml:space="preserve">CPU giving orders</w:t>
+      </w:r>
+    </w:p>
+    <w:p>
+      <w:pPr/>
+      <w:r>
+        <w:rPr>
+          <w:rFonts w:ascii="Courier New" w:hAnsi="Courier New" w:cs="Courier New"/>
+          <w:sz w:val="24"/>
+          <w:sz-cs w:val="24"/>
+        </w:rPr>
+        <w:t xml:space="preserve"/>
+      </w:r>
+    </w:p>
+    <w:p>
+      <w:pPr/>
+      <w:r>
+        <w:rPr>
+          <w:rFonts w:ascii="Courier New" w:hAnsi="Courier New" w:cs="Courier New"/>
+          <w:sz w:val="24"/>
+          <w:sz-cs w:val="24"/>
+          <w:b/>
+        </w:rPr>
+        <w:t xml:space="preserve">Interrupts and execution cycle</w:t>
+      </w:r>
+    </w:p>
+    <w:p>
+      <w:pPr>
+        <w:ind w:left="720"/>
+      </w:pPr>
+      <w:r>
+        <w:rPr>
+          <w:rFonts w:ascii="Courier New" w:hAnsi="Courier New" w:cs="Courier New"/>
+          <w:sz w:val="24"/>
+          <w:sz-cs w:val="24"/>
+        </w:rPr>
+        <w:t xml:space="preserve"/>
+        <w:tab/>
+        <w:t xml:space="preserve">•</w:t>
+        <w:tab/>
+        <w:t xml:space="preserve">Remember we have synch or asynchronous execution of instructions and I/O</w:t>
+      </w:r>
+    </w:p>
+    <w:p>
+      <w:pPr>
+        <w:ind w:left="720"/>
+      </w:pPr>
+      <w:r>
+        <w:rPr>
+          <w:rFonts w:ascii="Courier New" w:hAnsi="Courier New" w:cs="Courier New"/>
+          <w:sz w:val="24"/>
+          <w:sz-cs w:val="24"/>
+        </w:rPr>
+        <w:t xml:space="preserve"/>
+        <w:tab/>
+        <w:t xml:space="preserve">•</w:t>
+        <w:tab/>
+        <w:t xml:space="preserve">when external device is ready, I/O module sends interrupt request to CPU</w:t>
+      </w:r>
+    </w:p>
+    <w:p>
+      <w:pPr>
+        <w:ind w:left="720"/>
+      </w:pPr>
+      <w:r>
+        <w:rPr>
+          <w:rFonts w:ascii="Courier New" w:hAnsi="Courier New" w:cs="Courier New"/>
+          <w:sz w:val="24"/>
+          <w:sz-cs w:val="24"/>
+        </w:rPr>
+        <w:t xml:space="preserve"/>
+        <w:tab/>
+        <w:t xml:space="preserve">•</w:t>
+        <w:tab/>
+        <w:t xml:space="preserve">CPU responds by suspending current process</w:t>
+      </w:r>
+    </w:p>
+    <w:p>
+      <w:pPr/>
+      <w:r>
+        <w:rPr>
+          <w:rFonts w:ascii="Courier New" w:hAnsi="Courier New" w:cs="Courier New"/>
+          <w:sz w:val="24"/>
+          <w:sz-cs w:val="24"/>
+        </w:rPr>
+        <w:t xml:space="preserve"/>
+      </w:r>
+    </w:p>
+    <w:p>
+      <w:pPr/>
+      <w:r>
+        <w:rPr>
+          <w:rFonts w:ascii="Courier New" w:hAnsi="Courier New" w:cs="Courier New"/>
+          <w:sz w:val="24"/>
+          <w:sz-cs w:val="24"/>
+          <w:b/>
+        </w:rPr>
+        <w:t xml:space="preserve">Interrupt Process</w:t>
+      </w:r>
+    </w:p>
+    <w:p>
+      <w:pPr>
+        <w:ind w:left="720"/>
+      </w:pPr>
+      <w:r>
+        <w:rPr>
+          <w:rFonts w:ascii="Courier New" w:hAnsi="Courier New" w:cs="Courier New"/>
+          <w:sz w:val="24"/>
+          <w:sz-cs w:val="24"/>
+        </w:rPr>
+        <w:t xml:space="preserve"/>
+        <w:tab/>
+        <w:t xml:space="preserve">•</w:t>
+        <w:tab/>
+        <w:t xml:space="preserve">If there is an interrupt (flag is set), CPU goes to interrupt handler</w:t>
+      </w:r>
+    </w:p>
+    <w:p>
+      <w:pPr>
+        <w:ind w:left="1440"/>
+      </w:pPr>
+      <w:r>
+        <w:rPr>
+          <w:rFonts w:ascii="Courier New" w:hAnsi="Courier New" w:cs="Courier New"/>
+          <w:sz w:val="24"/>
+          <w:sz-cs w:val="24"/>
+        </w:rPr>
+        <w:t xml:space="preserve"/>
+        <w:tab/>
+        <w:t xml:space="preserve"/>
+      </w:r>
+      <w:r>
+        <w:rPr>
+          <w:rFonts w:ascii="Monaco" w:hAnsi="Monaco" w:cs="Monaco"/>
+          <w:sz w:val="24"/>
+          <w:sz-cs w:val="24"/>
+        </w:rPr>
+        <w:t xml:space="preserve">⁃</w:t>
+      </w:r>
+      <w:r>
+        <w:rPr>
+          <w:rFonts w:ascii="Courier New" w:hAnsi="Courier New" w:cs="Courier New"/>
+          <w:sz w:val="24"/>
+          <w:sz-cs w:val="24"/>
+        </w:rPr>
+        <w:t xml:space="preserve"/>
+        <w:tab/>
+        <w:t xml:space="preserve">Interrupt handler looks at type of interrupt and executes appropriate function</w:t>
+      </w:r>
+    </w:p>
+    <w:p>
+      <w:pPr>
+        <w:ind w:left="1440"/>
+      </w:pPr>
+      <w:r>
+        <w:rPr>
+          <w:rFonts w:ascii="Courier New" w:hAnsi="Courier New" w:cs="Courier New"/>
+          <w:sz w:val="24"/>
+          <w:sz-cs w:val="24"/>
+        </w:rPr>
+        <w:t xml:space="preserve"/>
+        <w:tab/>
+        <w:t xml:space="preserve"/>
+      </w:r>
+      <w:r>
+        <w:rPr>
+          <w:rFonts w:ascii="Monaco" w:hAnsi="Monaco" w:cs="Monaco"/>
+          <w:sz w:val="24"/>
+          <w:sz-cs w:val="24"/>
+        </w:rPr>
+        <w:t xml:space="preserve">⁃</w:t>
+      </w:r>
+      <w:r>
+        <w:rPr>
+          <w:rFonts w:ascii="Courier New" w:hAnsi="Courier New" w:cs="Courier New"/>
+          <w:sz w:val="24"/>
+          <w:sz-cs w:val="24"/>
+        </w:rPr>
+        <w:t xml:space="preserve"/>
+        <w:tab/>
+        <w:t xml:space="preserve">some overhead from doing this</w:t>
+      </w:r>
+    </w:p>
+    <w:p>
+      <w:pPr>
+        <w:ind w:left="2160"/>
+      </w:pPr>
+      <w:r>
+        <w:rPr>
+          <w:rFonts w:ascii="Courier New" w:hAnsi="Courier New" w:cs="Courier New"/>
+          <w:sz w:val="24"/>
+          <w:sz-cs w:val="24"/>
+        </w:rPr>
+        <w:t xml:space="preserve"/>
+        <w:tab/>
+        <w:t xml:space="preserve"/>
+      </w:r>
+      <w:r>
+        <w:rPr>
+          <w:rFonts w:ascii="Monaco" w:hAnsi="Monaco" w:cs="Monaco"/>
+          <w:sz w:val="24"/>
+          <w:sz-cs w:val="24"/>
+        </w:rPr>
+        <w:t xml:space="preserve">⁃</w:t>
+      </w:r>
+      <w:r>
+        <w:rPr>
+          <w:rFonts w:ascii="Courier New" w:hAnsi="Courier New" w:cs="Courier New"/>
+          <w:sz w:val="24"/>
+          <w:sz-cs w:val="24"/>
+        </w:rPr>
+        <w:t xml:space="preserve"/>
+        <w:tab/>
+        <w:t xml:space="preserve">less than if CPU had to do everything</w:t>
+      </w:r>
+    </w:p>
+    <w:p>
+      <w:pPr/>
+      <w:r>
+        <w:rPr>
+          <w:rFonts w:ascii="Courier New" w:hAnsi="Courier New" w:cs="Courier New"/>
+          <w:sz w:val="24"/>
+          <w:sz-cs w:val="24"/>
+          <w:b/>
+        </w:rPr>
+        <w:t xml:space="preserve"/>
+      </w:r>
+    </w:p>
+    <w:p>
+      <w:pPr/>
+      <w:r>
+        <w:rPr>
+          <w:rFonts w:ascii="Courier New" w:hAnsi="Courier New" w:cs="Courier New"/>
+          <w:sz w:val="24"/>
+          <w:sz-cs w:val="24"/>
+          <w:b/>
+        </w:rPr>
+        <w:t xml:space="preserve">Interrupt Constraints</w:t>
+      </w:r>
+    </w:p>
+    <w:p>
+      <w:pPr>
+        <w:ind w:left="720"/>
+      </w:pPr>
+      <w:r>
+        <w:rPr>
+          <w:rFonts w:ascii="Courier New" w:hAnsi="Courier New" w:cs="Courier New"/>
+          <w:sz w:val="24"/>
+          <w:sz-cs w:val="24"/>
+        </w:rPr>
+        <w:t xml:space="preserve"/>
+        <w:tab/>
+        <w:t xml:space="preserve">•</w:t>
+        <w:tab/>
+        <w:t xml:space="preserve">Interrupt handlers have some constraints</w:t>
+      </w:r>
+    </w:p>
+    <w:p>
+      <w:pPr>
+        <w:ind w:left="1440"/>
+      </w:pPr>
+      <w:r>
+        <w:rPr>
+          <w:rFonts w:ascii="Courier New" w:hAnsi="Courier New" w:cs="Courier New"/>
+          <w:sz w:val="24"/>
+          <w:sz-cs w:val="24"/>
+        </w:rPr>
+        <w:t xml:space="preserve"/>
+        <w:tab/>
+        <w:t xml:space="preserve"/>
+      </w:r>
+      <w:r>
+        <w:rPr>
+          <w:rFonts w:ascii="Monaco" w:hAnsi="Monaco" w:cs="Monaco"/>
+          <w:sz w:val="24"/>
+          <w:sz-cs w:val="24"/>
+        </w:rPr>
+        <w:t xml:space="preserve">⁃</w:t>
+      </w:r>
+      <w:r>
+        <w:rPr>
+          <w:rFonts w:ascii="Courier New" w:hAnsi="Courier New" w:cs="Courier New"/>
+          <w:sz w:val="24"/>
+          <w:sz-cs w:val="24"/>
+        </w:rPr>
+        <w:t xml:space="preserve"/>
+        <w:tab/>
+        <w:t xml:space="preserve">must be very fast</w:t>
+      </w:r>
+    </w:p>
+    <w:p>
+      <w:pPr>
+        <w:ind w:left="2160"/>
+      </w:pPr>
+      <w:r>
+        <w:rPr>
+          <w:rFonts w:ascii="Courier New" w:hAnsi="Courier New" w:cs="Courier New"/>
+          <w:sz w:val="24"/>
+          <w:sz-cs w:val="24"/>
+        </w:rPr>
+        <w:t xml:space="preserve"/>
+        <w:tab/>
+        <w:t xml:space="preserve"/>
+      </w:r>
+      <w:r>
+        <w:rPr>
+          <w:rFonts w:ascii="Monaco" w:hAnsi="Monaco" w:cs="Monaco"/>
+          <w:sz w:val="24"/>
+          <w:sz-cs w:val="24"/>
+        </w:rPr>
+        <w:t xml:space="preserve">⁃</w:t>
+      </w:r>
+      <w:r>
+        <w:rPr>
+          <w:rFonts w:ascii="Courier New" w:hAnsi="Courier New" w:cs="Courier New"/>
+          <w:sz w:val="24"/>
+          <w:sz-cs w:val="24"/>
+        </w:rPr>
+        <w:t xml:space="preserve"/>
+        <w:tab/>
+        <w:t xml:space="preserve">deferrable part that can be handled later</w:t>
+      </w:r>
+    </w:p>
+    <w:p>
+      <w:pPr>
+        <w:ind w:left="2160"/>
+      </w:pPr>
+      <w:r>
+        <w:rPr>
+          <w:rFonts w:ascii="Courier New" w:hAnsi="Courier New" w:cs="Courier New"/>
+          <w:sz w:val="24"/>
+          <w:sz-cs w:val="24"/>
+        </w:rPr>
+        <w:t xml:space="preserve"/>
+        <w:tab/>
+        <w:t xml:space="preserve"/>
+      </w:r>
+      <w:r>
+        <w:rPr>
+          <w:rFonts w:ascii="Monaco" w:hAnsi="Monaco" w:cs="Monaco"/>
+          <w:sz w:val="24"/>
+          <w:sz-cs w:val="24"/>
+        </w:rPr>
+        <w:t xml:space="preserve">⁃</w:t>
+      </w:r>
+      <w:r>
+        <w:rPr>
+          <w:rFonts w:ascii="Courier New" w:hAnsi="Courier New" w:cs="Courier New"/>
+          <w:sz w:val="24"/>
+          <w:sz-cs w:val="24"/>
+        </w:rPr>
+        <w:t xml:space="preserve"/>
+        <w:tab/>
+        <w:t xml:space="preserve">block of data arrives on network line</w:t>
+      </w:r>
+    </w:p>
+    <w:p>
+      <w:pPr>
+        <w:ind w:left="2160"/>
+      </w:pPr>
+      <w:r>
+        <w:rPr>
+          <w:rFonts w:ascii="Courier New" w:hAnsi="Courier New" w:cs="Courier New"/>
+          <w:sz w:val="24"/>
+          <w:sz-cs w:val="24"/>
+        </w:rPr>
+        <w:t xml:space="preserve"/>
+        <w:tab/>
+        <w:t xml:space="preserve"/>
+      </w:r>
+      <w:r>
+        <w:rPr>
+          <w:rFonts w:ascii="Monaco" w:hAnsi="Monaco" w:cs="Monaco"/>
+          <w:sz w:val="24"/>
+          <w:sz-cs w:val="24"/>
+        </w:rPr>
+        <w:t xml:space="preserve">⁃</w:t>
+      </w:r>
+      <w:r>
+        <w:rPr>
+          <w:rFonts w:ascii="Courier New" w:hAnsi="Courier New" w:cs="Courier New"/>
+          <w:sz w:val="24"/>
+          <w:sz-cs w:val="24"/>
+        </w:rPr>
+        <w:t xml:space="preserve"/>
+        <w:tab/>
+        <w:t xml:space="preserve">Kernel marks presence of data </w:t>
+      </w:r>
+      <w:r>
+        <w:rPr>
+          <w:rFonts w:ascii="Courier New" w:hAnsi="Courier New" w:cs="Courier New"/>
+          <w:sz w:val="24"/>
+          <w:sz-cs w:val="24"/>
+          <w:b/>
+        </w:rPr>
+        <w:t xml:space="preserve">URGENT PART</w:t>
+      </w:r>
+    </w:p>
+    <w:p>
+      <w:pPr>
+        <w:ind w:left="2880"/>
+      </w:pPr>
+      <w:r>
+        <w:rPr>
+          <w:rFonts w:ascii="Courier New" w:hAnsi="Courier New" w:cs="Courier New"/>
+          <w:sz w:val="24"/>
+          <w:sz-cs w:val="24"/>
+        </w:rPr>
+        <w:t xml:space="preserve"/>
+        <w:tab/>
+        <w:t xml:space="preserve"/>
+      </w:r>
+      <w:r>
+        <w:rPr>
+          <w:rFonts w:ascii="Monaco" w:hAnsi="Monaco" w:cs="Monaco"/>
+          <w:sz w:val="24"/>
+          <w:sz-cs w:val="24"/>
+        </w:rPr>
+        <w:t xml:space="preserve">⁃</w:t>
+      </w:r>
+      <w:r>
+        <w:rPr>
+          <w:rFonts w:ascii="Courier New" w:hAnsi="Courier New" w:cs="Courier New"/>
+          <w:sz w:val="24"/>
+          <w:sz-cs w:val="24"/>
+        </w:rPr>
+        <w:t xml:space="preserve"/>
+        <w:tab/>
+        <w:t xml:space="preserve">gives control back to process running before on CPU</w:t>
+      </w:r>
+    </w:p>
+    <w:p>
+      <w:pPr>
+        <w:ind w:left="2160"/>
+      </w:pPr>
+      <w:r>
+        <w:rPr>
+          <w:rFonts w:ascii="Courier New" w:hAnsi="Courier New" w:cs="Courier New"/>
+          <w:sz w:val="24"/>
+          <w:sz-cs w:val="24"/>
+        </w:rPr>
+        <w:t xml:space="preserve"/>
+        <w:tab/>
+        <w:t xml:space="preserve"/>
+      </w:r>
+      <w:r>
+        <w:rPr>
+          <w:rFonts w:ascii="Monaco" w:hAnsi="Monaco" w:cs="Monaco"/>
+          <w:sz w:val="24"/>
+          <w:sz-cs w:val="24"/>
+        </w:rPr>
+        <w:t xml:space="preserve">⁃</w:t>
+      </w:r>
+      <w:r>
+        <w:rPr>
+          <w:rFonts w:ascii="Courier New" w:hAnsi="Courier New" w:cs="Courier New"/>
+          <w:sz w:val="24"/>
+          <w:sz-cs w:val="24"/>
+        </w:rPr>
+        <w:t xml:space="preserve"/>
+        <w:tab/>
+        <w:t xml:space="preserve">Rest of processing can be done later (move data to buffer)</w:t>
+      </w:r>
+    </w:p>
+    <w:p>
+      <w:pPr>
+        <w:ind w:left="1440"/>
+      </w:pPr>
+      <w:r>
+        <w:rPr>
+          <w:rFonts w:ascii="Courier New" w:hAnsi="Courier New" w:cs="Courier New"/>
+          <w:sz w:val="24"/>
+          <w:sz-cs w:val="24"/>
+        </w:rPr>
+        <w:t xml:space="preserve"/>
+        <w:tab/>
+        <w:t xml:space="preserve"/>
+      </w:r>
+      <w:r>
+        <w:rPr>
+          <w:rFonts w:ascii="Monaco" w:hAnsi="Monaco" w:cs="Monaco"/>
+          <w:sz w:val="24"/>
+          <w:sz-cs w:val="24"/>
+        </w:rPr>
+        <w:t xml:space="preserve">⁃</w:t>
+      </w:r>
+      <w:r>
+        <w:rPr>
+          <w:rFonts w:ascii="Courier New" w:hAnsi="Courier New" w:cs="Courier New"/>
+          <w:sz w:val="24"/>
+          <w:sz-cs w:val="24"/>
+        </w:rPr>
+        <w:t xml:space="preserve"/>
+        <w:tab/>
+        <w:t xml:space="preserve">Interrupt handler uses interrupt vector</w:t>
+      </w:r>
+    </w:p>
+    <w:p>
+      <w:pPr/>
+      <w:r>
+        <w:rPr>
+          <w:rFonts w:ascii="Courier New" w:hAnsi="Courier New" w:cs="Courier New"/>
+          <w:sz w:val="24"/>
+          <w:sz-cs w:val="24"/>
+        </w:rPr>
+        <w:t xml:space="preserve"/>
+      </w:r>
+    </w:p>
+    <w:p>
+      <w:pPr/>
+      <w:r>
+        <w:rPr>
+          <w:rFonts w:ascii="Courier New" w:hAnsi="Courier New" w:cs="Courier New"/>
+          <w:sz w:val="24"/>
+          <w:sz-cs w:val="24"/>
+          <w:b/>
+        </w:rPr>
+        <w:t xml:space="preserve">Interrupt Processing</w:t>
+      </w:r>
+    </w:p>
+    <w:p>
+      <w:pPr>
+        <w:ind w:left="720"/>
+      </w:pPr>
+      <w:r>
+        <w:rPr>
+          <w:rFonts w:ascii="Courier New" w:hAnsi="Courier New" w:cs="Courier New"/>
+          <w:sz w:val="24"/>
+          <w:sz-cs w:val="24"/>
+        </w:rPr>
+        <w:t xml:space="preserve"/>
+        <w:tab/>
+        <w:t xml:space="preserve">•</w:t>
+        <w:tab/>
+        <w:t xml:space="preserve">Device issues interrupt to CPU</w:t>
+      </w:r>
+    </w:p>
+    <w:p>
+      <w:pPr>
+        <w:ind w:left="720"/>
+      </w:pPr>
+      <w:r>
+        <w:rPr>
+          <w:rFonts w:ascii="Courier New" w:hAnsi="Courier New" w:cs="Courier New"/>
+          <w:sz w:val="24"/>
+          <w:sz-cs w:val="24"/>
+        </w:rPr>
+        <w:t xml:space="preserve"/>
+        <w:tab/>
+        <w:t xml:space="preserve">•</w:t>
+        <w:tab/>
+        <w:t xml:space="preserve">CPU finishes execution of current instruction</w:t>
+      </w:r>
+    </w:p>
+    <w:p>
+      <w:pPr>
+        <w:ind w:left="720"/>
+      </w:pPr>
+      <w:r>
+        <w:rPr>
+          <w:rFonts w:ascii="Courier New" w:hAnsi="Courier New" w:cs="Courier New"/>
+          <w:sz w:val="24"/>
+          <w:sz-cs w:val="24"/>
+        </w:rPr>
+        <w:t xml:space="preserve"/>
+        <w:tab/>
+        <w:t xml:space="preserve">•</w:t>
+        <w:tab/>
+        <w:t xml:space="preserve">CPU tests for pending interrupt requests</w:t>
+      </w:r>
+    </w:p>
+    <w:p>
+      <w:pPr>
+        <w:ind w:left="1440"/>
+      </w:pPr>
+      <w:r>
+        <w:rPr>
+          <w:rFonts w:ascii="Courier New" w:hAnsi="Courier New" w:cs="Courier New"/>
+          <w:sz w:val="24"/>
+          <w:sz-cs w:val="24"/>
+        </w:rPr>
+        <w:t xml:space="preserve"/>
+        <w:tab/>
+        <w:t xml:space="preserve"/>
+      </w:r>
+      <w:r>
+        <w:rPr>
+          <w:rFonts w:ascii="Monaco" w:hAnsi="Monaco" w:cs="Monaco"/>
+          <w:sz w:val="24"/>
+          <w:sz-cs w:val="24"/>
+        </w:rPr>
+        <w:t xml:space="preserve">⁃</w:t>
+      </w:r>
+      <w:r>
+        <w:rPr>
+          <w:rFonts w:ascii="Courier New" w:hAnsi="Courier New" w:cs="Courier New"/>
+          <w:sz w:val="24"/>
+          <w:sz-cs w:val="24"/>
+        </w:rPr>
+        <w:t xml:space="preserve"/>
+        <w:tab/>
+        <w:t xml:space="preserve">if so, inform device, this removes interrupt signal</w:t>
+      </w:r>
+    </w:p>
+    <w:p>
+      <w:pPr>
+        <w:ind w:left="720"/>
+      </w:pPr>
+      <w:r>
+        <w:rPr>
+          <w:rFonts w:ascii="Courier New" w:hAnsi="Courier New" w:cs="Courier New"/>
+          <w:sz w:val="24"/>
+          <w:sz-cs w:val="24"/>
+        </w:rPr>
+        <w:t xml:space="preserve"/>
+        <w:tab/>
+        <w:t xml:space="preserve">•</w:t>
+        <w:tab/>
+        <w:t xml:space="preserve">cpu saves program status word onto control stack</w:t>
+      </w:r>
+    </w:p>
+    <w:p>
+      <w:pPr>
+        <w:ind w:left="720"/>
+      </w:pPr>
+      <w:r>
+        <w:rPr>
+          <w:rFonts w:ascii="Courier New" w:hAnsi="Courier New" w:cs="Courier New"/>
+          <w:sz w:val="24"/>
+          <w:sz-cs w:val="24"/>
+        </w:rPr>
+        <w:t xml:space="preserve"/>
+        <w:tab/>
+        <w:t xml:space="preserve">•</w:t>
+        <w:tab/>
+        <w:t xml:space="preserve">cpu loads the location of interrupt handler into PC register</w:t>
+      </w:r>
+    </w:p>
+    <w:p>
+      <w:pPr>
+        <w:ind w:left="720"/>
+      </w:pPr>
+      <w:r>
+        <w:rPr>
+          <w:rFonts w:ascii="Courier New" w:hAnsi="Courier New" w:cs="Courier New"/>
+          <w:sz w:val="24"/>
+          <w:sz-cs w:val="24"/>
+        </w:rPr>
+        <w:t xml:space="preserve"/>
+        <w:tab/>
+        <w:t xml:space="preserve">•</w:t>
+        <w:tab/>
+        <w:t xml:space="preserve"/>
+      </w:r>
+      <w:r>
+        <w:rPr>
+          <w:rFonts w:ascii="Courier New" w:hAnsi="Courier New" w:cs="Courier New"/>
+          <w:sz w:val="24"/>
+          <w:sz-cs w:val="24"/>
+          <w:b/>
+        </w:rPr>
+        <w:t xml:space="preserve">Save content of all registers from control stack to memory</w:t>
+      </w:r>
+    </w:p>
+    <w:p>
+      <w:pPr>
+        <w:ind w:left="720"/>
+      </w:pPr>
+      <w:r>
+        <w:rPr>
+          <w:rFonts w:ascii="Courier New" w:hAnsi="Courier New" w:cs="Courier New"/>
+          <w:sz w:val="24"/>
+          <w:sz-cs w:val="24"/>
+        </w:rPr>
+        <w:t xml:space="preserve"/>
+        <w:tab/>
+        <w:t xml:space="preserve">•</w:t>
+        <w:tab/>
+        <w:t xml:space="preserve"/>
+      </w:r>
+      <w:r>
+        <w:rPr>
+          <w:rFonts w:ascii="Courier New" w:hAnsi="Courier New" w:cs="Courier New"/>
+          <w:sz w:val="24"/>
+          <w:sz-cs w:val="24"/>
+          <w:b/>
+        </w:rPr>
+        <w:t xml:space="preserve">find out the cause of interrupt, invoke appropriate routine</w:t>
+      </w:r>
+    </w:p>
+    <w:p>
+      <w:pPr>
+        <w:ind w:left="720"/>
+      </w:pPr>
+      <w:r>
+        <w:rPr>
+          <w:rFonts w:ascii="Courier New" w:hAnsi="Courier New" w:cs="Courier New"/>
+          <w:sz w:val="24"/>
+          <w:sz-cs w:val="24"/>
+          <w:b/>
+        </w:rPr>
+        <w:t xml:space="preserve"/>
+        <w:tab/>
+        <w:t xml:space="preserve">•</w:t>
+        <w:tab/>
+        <w:t xml:space="preserve">restore saved registers</w:t>
+      </w:r>
+    </w:p>
+    <w:p>
+      <w:pPr>
+        <w:ind w:left="720"/>
+      </w:pPr>
+      <w:r>
+        <w:rPr>
+          <w:rFonts w:ascii="Courier New" w:hAnsi="Courier New" w:cs="Courier New"/>
+          <w:sz w:val="24"/>
+          <w:sz-cs w:val="24"/>
+          <w:b/>
+        </w:rPr>
+        <w:t xml:space="preserve"/>
+        <w:tab/>
+        <w:t xml:space="preserve">•</w:t>
+        <w:tab/>
+        <w:t xml:space="preserve">restore PC to last dispatched program</w:t>
+      </w:r>
+    </w:p>
+    <w:p>
+      <w:pPr>
+        <w:ind w:left="720"/>
+      </w:pPr>
+      <w:r>
+        <w:rPr>
+          <w:rFonts w:ascii="Courier New" w:hAnsi="Courier New" w:cs="Courier New"/>
+          <w:sz w:val="24"/>
+          <w:sz-cs w:val="24"/>
+        </w:rPr>
+        <w:t xml:space="preserve"/>
+      </w:r>
+    </w:p>
+    <w:p>
+      <w:pPr/>
+      <w:r>
+        <w:rPr>
+          <w:rFonts w:ascii="Courier New" w:hAnsi="Courier New" w:cs="Courier New"/>
+          <w:sz w:val="24"/>
+          <w:sz-cs w:val="24"/>
+          <w:b/>
+        </w:rPr>
+        <w:t xml:space="preserve">Interrupts in Linux</w:t>
+      </w:r>
+    </w:p>
+    <w:p>
+      <w:pPr>
         <w:ind w:left="720" w:first-line="-720"/>
       </w:pPr>
       <w:r>
@@ -1102,7 +1950,7 @@
         <w:tab/>
         <w:t xml:space="preserve">•</w:t>
         <w:tab/>
-        <w:t xml:space="preserve">Two types of interactions between CPU and hardware</w:t>
+        <w:t xml:space="preserve">CPU receives interrupt, stops what it is doing</w:t>
       </w:r>
     </w:p>
     <w:p>
@@ -1135,7 +1983,7 @@
         </w:rPr>
         <w:t xml:space="preserve"/>
         <w:tab/>
-        <w:t xml:space="preserve">CPU giving orders</w:t>
+        <w:t xml:space="preserve">unless it is processing higher order interrupt</w:t>
       </w:r>
     </w:p>
     <w:p>
@@ -1152,7 +2000,152 @@
         <w:tab/>
         <w:t xml:space="preserve">•</w:t>
         <w:tab/>
-        <w:t xml:space="preserve">Hardware many tell something to CPU and hardware</w:t>
+        <w:t xml:space="preserve">Saves parameters on stack and calls interrupt handler</w:t>
+      </w:r>
+    </w:p>
+    <w:p>
+      <w:pPr>
+        <w:ind w:left="720" w:first-line="-720"/>
+      </w:pPr>
+      <w:r>
+        <w:rPr>
+          <w:rFonts w:ascii="Courier New" w:hAnsi="Courier New" w:cs="Courier New"/>
+          <w:sz w:val="24"/>
+          <w:sz-cs w:val="24"/>
+        </w:rPr>
+        <w:t xml:space="preserve"/>
+        <w:tab/>
+        <w:t xml:space="preserve">•</w:t>
+        <w:tab/>
+        <w:t xml:space="preserve">System is in unknown state, so not all things allowed with handler</w:t>
+      </w:r>
+    </w:p>
+    <w:p>
+      <w:pPr/>
+      <w:r>
+        <w:rPr>
+          <w:rFonts w:ascii="Courier New" w:hAnsi="Courier New" w:cs="Courier New"/>
+          <w:sz w:val="24"/>
+          <w:sz-cs w:val="24"/>
+        </w:rPr>
+        <w:t xml:space="preserve"/>
+      </w:r>
+    </w:p>
+    <w:p>
+      <w:pPr/>
+      <w:r>
+        <w:rPr>
+          <w:rFonts w:ascii="Courier New" w:hAnsi="Courier New" w:cs="Courier New"/>
+          <w:sz w:val="24"/>
+          <w:sz-cs w:val="24"/>
+          <w:b/>
+        </w:rPr>
+        <w:t xml:space="preserve">Cache Principles</w:t>
+      </w:r>
+      <w:r>
+        <w:rPr>
+          <w:rFonts w:ascii="Courier New" w:hAnsi="Courier New" w:cs="Courier New"/>
+          <w:sz w:val="24"/>
+          <w:sz-cs w:val="24"/>
+        </w:rPr>
+        <w:t xml:space="preserve"/>
+      </w:r>
+    </w:p>
+    <w:p>
+      <w:pPr>
+        <w:ind w:left="720" w:first-line="-720"/>
+      </w:pPr>
+      <w:r>
+        <w:rPr>
+          <w:rFonts w:ascii="Courier New" w:hAnsi="Courier New" w:cs="Courier New"/>
+          <w:sz w:val="24"/>
+          <w:sz-cs w:val="24"/>
+        </w:rPr>
+        <w:t xml:space="preserve"/>
+        <w:tab/>
+        <w:t xml:space="preserve">•</w:t>
+        <w:tab/>
+        <w:t xml:space="preserve">Slide </w:t>
+      </w:r>
+    </w:p>
+    <w:p>
+      <w:pPr/>
+      <w:r>
+        <w:rPr>
+          <w:rFonts w:ascii="Courier New" w:hAnsi="Courier New" w:cs="Courier New"/>
+          <w:sz w:val="24"/>
+          <w:sz-cs w:val="24"/>
+        </w:rPr>
+        <w:t xml:space="preserve"/>
+      </w:r>
+    </w:p>
+    <w:p>
+      <w:pPr/>
+      <w:r>
+        <w:rPr>
+          <w:rFonts w:ascii="Courier New" w:hAnsi="Courier New" w:cs="Courier New"/>
+          <w:sz w:val="24"/>
+          <w:sz-cs w:val="24"/>
+        </w:rPr>
+        <w:t xml:space="preserve"/>
+      </w:r>
+    </w:p>
+    <w:p>
+      <w:pPr/>
+      <w:r>
+        <w:rPr>
+          <w:rFonts w:ascii="Courier New" w:hAnsi="Courier New" w:cs="Courier New"/>
+          <w:sz w:val="24"/>
+          <w:sz-cs w:val="24"/>
+          <w:b/>
+        </w:rPr>
+        <w:t xml:space="preserve">SLIDES TO REVIEW!!!!!</w:t>
+      </w:r>
+    </w:p>
+    <w:p>
+      <w:pPr/>
+      <w:r>
+        <w:rPr>
+          <w:rFonts w:ascii="Courier New" w:hAnsi="Courier New" w:cs="Courier New"/>
+          <w:sz w:val="24"/>
+          <w:sz-cs w:val="24"/>
+          <w:b/>
+        </w:rPr>
+        <w:t xml:space="preserve"/>
+      </w:r>
+    </w:p>
+    <w:p>
+      <w:pPr>
+        <w:ind w:left="720" w:first-line="-720"/>
+      </w:pPr>
+      <w:r>
+        <w:rPr>
+          <w:rFonts w:ascii="Courier New" w:hAnsi="Courier New" w:cs="Courier New"/>
+          <w:sz w:val="24"/>
+          <w:sz-cs w:val="24"/>
+        </w:rPr>
+        <w:t xml:space="preserve"/>
+        <w:tab/>
+        <w:t xml:space="preserve">•</w:t>
+        <w:tab/>
+        <w:t xml:space="preserve"/>
+      </w:r>
+      <w:r>
+        <w:rPr>
+          <w:rFonts w:ascii="Courier New" w:hAnsi="Courier New" w:cs="Courier New"/>
+          <w:sz w:val="24"/>
+          <w:sz-cs w:val="24"/>
+          <w:b/>
+        </w:rPr>
+        <w:t xml:space="preserve">Hit ratio and access time —&gt; *Test Question*</w:t>
+      </w:r>
+      <w:r>
+        <w:rPr>
+          <w:rFonts w:ascii="Courier New" w:hAnsi="Courier New" w:cs="Courier New"/>
+          <w:sz w:val="24"/>
+          <w:sz-cs w:val="24"/>
+        </w:rPr>
+        <w:t xml:space="preserve"/>
       </w:r>
     </w:p>
     <w:p>
@@ -1185,30 +2178,7 @@
         </w:rPr>
         <w:t xml:space="preserve"/>
         <w:tab/>
-        <w:t xml:space="preserve">CPU giving orders</w:t>
-      </w:r>
-    </w:p>
-    <w:p>
-      <w:pPr/>
-      <w:r>
-        <w:rPr>
-          <w:rFonts w:ascii="Courier New" w:hAnsi="Courier New" w:cs="Courier New"/>
-          <w:sz w:val="24"/>
-          <w:sz-cs w:val="24"/>
-        </w:rPr>
-        <w:t xml:space="preserve"/>
-      </w:r>
-    </w:p>
-    <w:p>
-      <w:pPr/>
-      <w:r>
-        <w:rPr>
-          <w:rFonts w:ascii="Courier New" w:hAnsi="Courier New" w:cs="Courier New"/>
-          <w:sz w:val="24"/>
-          <w:sz-cs w:val="24"/>
-          <w:b/>
-        </w:rPr>
-        <w:t xml:space="preserve">Interrupts and execution cycle</w:t>
+        <w:t xml:space="preserve">Slide 54</w:t>
       </w:r>
     </w:p>
     <w:p>
@@ -1225,7 +2195,123 @@
         <w:tab/>
         <w:t xml:space="preserve">•</w:t>
         <w:tab/>
-        <w:t xml:space="preserve">Remember we have synch or asynchronous execution of instructions and I/O</w:t>
+        <w:t xml:space="preserve"/>
+      </w:r>
+      <w:r>
+        <w:rPr>
+          <w:rFonts w:ascii="Courier New" w:hAnsi="Courier New" w:cs="Courier New"/>
+          <w:sz w:val="24"/>
+          <w:sz-cs w:val="24"/>
+          <w:b/>
+        </w:rPr>
+        <w:t xml:space="preserve">Cache Principles</w:t>
+      </w:r>
+      <w:r>
+        <w:rPr>
+          <w:rFonts w:ascii="Courier New" w:hAnsi="Courier New" w:cs="Courier New"/>
+          <w:sz w:val="24"/>
+          <w:sz-cs w:val="24"/>
+        </w:rPr>
+        <w:t xml:space="preserve"/>
+      </w:r>
+    </w:p>
+    <w:p>
+      <w:pPr>
+        <w:ind w:left="1440" w:first-line="-1440"/>
+      </w:pPr>
+      <w:r>
+        <w:rPr>
+          <w:rFonts w:ascii="Courier New" w:hAnsi="Courier New" w:cs="Courier New"/>
+          <w:sz w:val="24"/>
+          <w:sz-cs w:val="24"/>
+        </w:rPr>
+        <w:t xml:space="preserve"/>
+        <w:tab/>
+        <w:t xml:space="preserve"/>
+      </w:r>
+      <w:r>
+        <w:rPr>
+          <w:rFonts w:ascii="Monaco" w:hAnsi="Monaco" w:cs="Monaco"/>
+          <w:sz w:val="24"/>
+          <w:sz-cs w:val="24"/>
+        </w:rPr>
+        <w:t xml:space="preserve">⁃</w:t>
+      </w:r>
+      <w:r>
+        <w:rPr>
+          <w:rFonts w:ascii="Courier New" w:hAnsi="Courier New" w:cs="Courier New"/>
+          <w:sz w:val="24"/>
+          <w:sz-cs w:val="24"/>
+        </w:rPr>
+        <w:t xml:space="preserve"/>
+        <w:tab/>
+        <w:t xml:space="preserve">Slide 64 </w:t>
+      </w:r>
+    </w:p>
+    <w:p>
+      <w:pPr>
+        <w:ind w:left="1440" w:first-line="-1440"/>
+      </w:pPr>
+      <w:r>
+        <w:rPr>
+          <w:rFonts w:ascii="Courier New" w:hAnsi="Courier New" w:cs="Courier New"/>
+          <w:sz w:val="24"/>
+          <w:sz-cs w:val="24"/>
+        </w:rPr>
+        <w:t xml:space="preserve"/>
+        <w:tab/>
+        <w:t xml:space="preserve"/>
+      </w:r>
+      <w:r>
+        <w:rPr>
+          <w:rFonts w:ascii="Monaco" w:hAnsi="Monaco" w:cs="Monaco"/>
+          <w:sz w:val="24"/>
+          <w:sz-cs w:val="24"/>
+        </w:rPr>
+        <w:t xml:space="preserve">⁃</w:t>
+      </w:r>
+      <w:r>
+        <w:rPr>
+          <w:rFonts w:ascii="Courier New" w:hAnsi="Courier New" w:cs="Courier New"/>
+          <w:sz w:val="24"/>
+          <w:sz-cs w:val="24"/>
+        </w:rPr>
+        <w:t xml:space="preserve"/>
+        <w:tab/>
+        <w:t xml:space="preserve">Replacement Algorithm </w:t>
+      </w:r>
+    </w:p>
+    <w:p>
+      <w:pPr>
+        <w:ind w:left="2160" w:first-line="-2160"/>
+      </w:pPr>
+      <w:r>
+        <w:rPr>
+          <w:rFonts w:ascii="Courier New" w:hAnsi="Courier New" w:cs="Courier New"/>
+          <w:sz w:val="24"/>
+          <w:sz-cs w:val="24"/>
+        </w:rPr>
+        <w:t xml:space="preserve"/>
+        <w:tab/>
+        <w:t xml:space="preserve"/>
+      </w:r>
+      <w:r>
+        <w:rPr>
+          <w:rFonts w:ascii="Monaco" w:hAnsi="Monaco" w:cs="Monaco"/>
+          <w:sz w:val="24"/>
+          <w:sz-cs w:val="24"/>
+        </w:rPr>
+        <w:t xml:space="preserve">⁃</w:t>
+      </w:r>
+      <w:r>
+        <w:rPr>
+          <w:rFonts w:ascii="Courier New" w:hAnsi="Courier New" w:cs="Courier New"/>
+          <w:sz w:val="24"/>
+          <w:sz-cs w:val="24"/>
+        </w:rPr>
+        <w:t xml:space="preserve"/>
+        <w:tab/>
+        <w:t xml:space="preserve">How to choose which block to replace in cache</w:t>
       </w:r>
     </w:p>
     <w:p>
@@ -1242,7 +2328,91 @@
         <w:tab/>
         <w:t xml:space="preserve">•</w:t>
         <w:tab/>
-        <w:t xml:space="preserve">when external device is ready, I/O module sends interrupt request to CPU</w:t>
+        <w:t xml:space="preserve"/>
+      </w:r>
+      <w:r>
+        <w:rPr>
+          <w:rFonts w:ascii="Courier New" w:hAnsi="Courier New" w:cs="Courier New"/>
+          <w:sz w:val="24"/>
+          <w:sz-cs w:val="24"/>
+          <w:b/>
+        </w:rPr>
+        <w:t xml:space="preserve">Memory Mgmt</w:t>
+      </w:r>
+    </w:p>
+    <w:p>
+      <w:pPr>
+        <w:ind w:left="1440" w:first-line="-1440"/>
+      </w:pPr>
+      <w:r>
+        <w:rPr>
+          <w:rFonts w:ascii="Courier New" w:hAnsi="Courier New" w:cs="Courier New"/>
+          <w:sz w:val="24"/>
+          <w:sz-cs w:val="24"/>
+        </w:rPr>
+        <w:t xml:space="preserve"/>
+        <w:tab/>
+        <w:t xml:space="preserve"/>
+      </w:r>
+      <w:r>
+        <w:rPr>
+          <w:rFonts w:ascii="Monaco" w:hAnsi="Monaco" w:cs="Monaco"/>
+          <w:sz w:val="24"/>
+          <w:sz-cs w:val="24"/>
+        </w:rPr>
+        <w:t xml:space="preserve">⁃</w:t>
+      </w:r>
+      <w:r>
+        <w:rPr>
+          <w:rFonts w:ascii="Courier New" w:hAnsi="Courier New" w:cs="Courier New"/>
+          <w:sz w:val="24"/>
+          <w:sz-cs w:val="24"/>
+        </w:rPr>
+        <w:t xml:space="preserve"/>
+        <w:tab/>
+        <w:t xml:space="preserve">slide 67</w:t>
+      </w:r>
+    </w:p>
+    <w:p>
+      <w:pPr>
+        <w:ind w:left="1440" w:first-line="-1440"/>
+      </w:pPr>
+      <w:r>
+        <w:rPr>
+          <w:rFonts w:ascii="Courier New" w:hAnsi="Courier New" w:cs="Courier New"/>
+          <w:sz w:val="24"/>
+          <w:sz-cs w:val="24"/>
+        </w:rPr>
+        <w:t xml:space="preserve"/>
+        <w:tab/>
+        <w:t xml:space="preserve"/>
+      </w:r>
+      <w:r>
+        <w:rPr>
+          <w:rFonts w:ascii="Monaco" w:hAnsi="Monaco" w:cs="Monaco"/>
+          <w:sz w:val="24"/>
+          <w:sz-cs w:val="24"/>
+        </w:rPr>
+        <w:t xml:space="preserve">⁃</w:t>
+      </w:r>
+      <w:r>
+        <w:rPr>
+          <w:rFonts w:ascii="Courier New" w:hAnsi="Courier New" w:cs="Courier New"/>
+          <w:sz w:val="24"/>
+          <w:sz-cs w:val="24"/>
+        </w:rPr>
+        <w:t xml:space="preserve"/>
+        <w:tab/>
+        <w:t xml:space="preserve"/>
+      </w:r>
+      <w:r>
+        <w:rPr>
+          <w:rFonts w:ascii="Courier New" w:hAnsi="Courier New" w:cs="Courier New"/>
+          <w:sz w:val="24"/>
+          <w:sz-cs w:val="24"/>
+          <w:b/>
+        </w:rPr>
+        <w:t xml:space="preserve">Major areas of responsibility</w:t>
       </w:r>
     </w:p>
     <w:p>
@@ -1259,30 +2429,49 @@
         <w:tab/>
         <w:t xml:space="preserve">•</w:t>
         <w:tab/>
-        <w:t xml:space="preserve">CPU responds by suspending current process</w:t>
-      </w:r>
-    </w:p>
-    <w:p>
-      <w:pPr/>
-      <w:r>
-        <w:rPr>
-          <w:rFonts w:ascii="Courier New" w:hAnsi="Courier New" w:cs="Courier New"/>
-          <w:sz w:val="24"/>
-          <w:sz-cs w:val="24"/>
-        </w:rPr>
-        <w:t xml:space="preserve"/>
-      </w:r>
-    </w:p>
-    <w:p>
-      <w:pPr/>
-      <w:r>
-        <w:rPr>
-          <w:rFonts w:ascii="Courier New" w:hAnsi="Courier New" w:cs="Courier New"/>
-          <w:sz w:val="24"/>
-          <w:sz-cs w:val="24"/>
-          <w:b/>
-        </w:rPr>
-        <w:t xml:space="preserve">Interrupt Process</w:t>
+        <w:t xml:space="preserve"/>
+      </w:r>
+      <w:r>
+        <w:rPr>
+          <w:rFonts w:ascii="Courier New" w:hAnsi="Courier New" w:cs="Courier New"/>
+          <w:sz w:val="24"/>
+          <w:sz-cs w:val="24"/>
+          <w:b/>
+        </w:rPr>
+        <w:t xml:space="preserve">Memory Bandwidth</w:t>
+      </w:r>
+    </w:p>
+    <w:p>
+      <w:pPr>
+        <w:ind w:left="1440" w:first-line="-1440"/>
+      </w:pPr>
+      <w:r>
+        <w:rPr>
+          <w:rFonts w:ascii="Courier New" w:hAnsi="Courier New" w:cs="Courier New"/>
+          <w:sz w:val="24"/>
+          <w:sz-cs w:val="24"/>
+        </w:rPr>
+        <w:t xml:space="preserve"/>
+        <w:tab/>
+        <w:t xml:space="preserve"/>
+      </w:r>
+      <w:r>
+        <w:rPr>
+          <w:rFonts w:ascii="Monaco" w:hAnsi="Monaco" w:cs="Monaco"/>
+          <w:sz w:val="24"/>
+          <w:sz-cs w:val="24"/>
+        </w:rPr>
+        <w:t xml:space="preserve">⁃</w:t>
+      </w:r>
+      <w:r>
+        <w:rPr>
+          <w:rFonts w:ascii="Courier New" w:hAnsi="Courier New" w:cs="Courier New"/>
+          <w:sz w:val="24"/>
+          <w:sz-cs w:val="24"/>
+        </w:rPr>
+        <w:t xml:space="preserve"/>
+        <w:tab/>
+        <w:t xml:space="preserve">NOTE: QPI —&gt; Quick Path Interconnect is just a point-to-point link between caches.</w:t>
       </w:r>
     </w:p>
     <w:p>
@@ -1299,634 +2488,6 @@
         <w:tab/>
         <w:t xml:space="preserve">•</w:t>
         <w:tab/>
-        <w:t xml:space="preserve">If there is an interrupt (flag is set), CPU goes to interrupt handler</w:t>
-      </w:r>
-    </w:p>
-    <w:p>
-      <w:pPr>
-        <w:ind w:left="1440" w:first-line="-1440"/>
-      </w:pPr>
-      <w:r>
-        <w:rPr>
-          <w:rFonts w:ascii="Courier New" w:hAnsi="Courier New" w:cs="Courier New"/>
-          <w:sz w:val="24"/>
-          <w:sz-cs w:val="24"/>
-        </w:rPr>
-        <w:t xml:space="preserve"/>
-        <w:tab/>
-        <w:t xml:space="preserve"/>
-      </w:r>
-      <w:r>
-        <w:rPr>
-          <w:rFonts w:ascii="Monaco" w:hAnsi="Monaco" w:cs="Monaco"/>
-          <w:sz w:val="24"/>
-          <w:sz-cs w:val="24"/>
-        </w:rPr>
-        <w:t xml:space="preserve">⁃</w:t>
-      </w:r>
-      <w:r>
-        <w:rPr>
-          <w:rFonts w:ascii="Courier New" w:hAnsi="Courier New" w:cs="Courier New"/>
-          <w:sz w:val="24"/>
-          <w:sz-cs w:val="24"/>
-        </w:rPr>
-        <w:t xml:space="preserve"/>
-        <w:tab/>
-        <w:t xml:space="preserve">Interrupt handler looks at type of interrupt and executes appropriate function</w:t>
-      </w:r>
-    </w:p>
-    <w:p>
-      <w:pPr>
-        <w:ind w:left="1440" w:first-line="-1440"/>
-      </w:pPr>
-      <w:r>
-        <w:rPr>
-          <w:rFonts w:ascii="Courier New" w:hAnsi="Courier New" w:cs="Courier New"/>
-          <w:sz w:val="24"/>
-          <w:sz-cs w:val="24"/>
-        </w:rPr>
-        <w:t xml:space="preserve"/>
-        <w:tab/>
-        <w:t xml:space="preserve"/>
-      </w:r>
-      <w:r>
-        <w:rPr>
-          <w:rFonts w:ascii="Monaco" w:hAnsi="Monaco" w:cs="Monaco"/>
-          <w:sz w:val="24"/>
-          <w:sz-cs w:val="24"/>
-        </w:rPr>
-        <w:t xml:space="preserve">⁃</w:t>
-      </w:r>
-      <w:r>
-        <w:rPr>
-          <w:rFonts w:ascii="Courier New" w:hAnsi="Courier New" w:cs="Courier New"/>
-          <w:sz w:val="24"/>
-          <w:sz-cs w:val="24"/>
-        </w:rPr>
-        <w:t xml:space="preserve"/>
-        <w:tab/>
-        <w:t xml:space="preserve">some overhead from doing this</w:t>
-      </w:r>
-    </w:p>
-    <w:p>
-      <w:pPr>
-        <w:ind w:left="2160" w:first-line="-2160"/>
-      </w:pPr>
-      <w:r>
-        <w:rPr>
-          <w:rFonts w:ascii="Courier New" w:hAnsi="Courier New" w:cs="Courier New"/>
-          <w:sz w:val="24"/>
-          <w:sz-cs w:val="24"/>
-        </w:rPr>
-        <w:t xml:space="preserve"/>
-        <w:tab/>
-        <w:t xml:space="preserve"/>
-      </w:r>
-      <w:r>
-        <w:rPr>
-          <w:rFonts w:ascii="Monaco" w:hAnsi="Monaco" w:cs="Monaco"/>
-          <w:sz w:val="24"/>
-          <w:sz-cs w:val="24"/>
-        </w:rPr>
-        <w:t xml:space="preserve">⁃</w:t>
-      </w:r>
-      <w:r>
-        <w:rPr>
-          <w:rFonts w:ascii="Courier New" w:hAnsi="Courier New" w:cs="Courier New"/>
-          <w:sz w:val="24"/>
-          <w:sz-cs w:val="24"/>
-        </w:rPr>
-        <w:t xml:space="preserve"/>
-        <w:tab/>
-        <w:t xml:space="preserve">less than if CPU had to do everything</w:t>
-      </w:r>
-    </w:p>
-    <w:p>
-      <w:pPr/>
-      <w:r>
-        <w:rPr>
-          <w:rFonts w:ascii="Courier New" w:hAnsi="Courier New" w:cs="Courier New"/>
-          <w:sz w:val="24"/>
-          <w:sz-cs w:val="24"/>
-          <w:b/>
-        </w:rPr>
-        <w:t xml:space="preserve"/>
-      </w:r>
-    </w:p>
-    <w:p>
-      <w:pPr/>
-      <w:r>
-        <w:rPr>
-          <w:rFonts w:ascii="Courier New" w:hAnsi="Courier New" w:cs="Courier New"/>
-          <w:sz w:val="24"/>
-          <w:sz-cs w:val="24"/>
-          <w:b/>
-        </w:rPr>
-        <w:t xml:space="preserve">Interrupt Constraints</w:t>
-      </w:r>
-    </w:p>
-    <w:p>
-      <w:pPr>
-        <w:ind w:left="720" w:first-line="-720"/>
-      </w:pPr>
-      <w:r>
-        <w:rPr>
-          <w:rFonts w:ascii="Courier New" w:hAnsi="Courier New" w:cs="Courier New"/>
-          <w:sz w:val="24"/>
-          <w:sz-cs w:val="24"/>
-        </w:rPr>
-        <w:t xml:space="preserve"/>
-        <w:tab/>
-        <w:t xml:space="preserve">•</w:t>
-        <w:tab/>
-        <w:t xml:space="preserve">Interrupt handlers have some constraints</w:t>
-      </w:r>
-    </w:p>
-    <w:p>
-      <w:pPr>
-        <w:ind w:left="1440" w:first-line="-1440"/>
-      </w:pPr>
-      <w:r>
-        <w:rPr>
-          <w:rFonts w:ascii="Courier New" w:hAnsi="Courier New" w:cs="Courier New"/>
-          <w:sz w:val="24"/>
-          <w:sz-cs w:val="24"/>
-        </w:rPr>
-        <w:t xml:space="preserve"/>
-        <w:tab/>
-        <w:t xml:space="preserve"/>
-      </w:r>
-      <w:r>
-        <w:rPr>
-          <w:rFonts w:ascii="Monaco" w:hAnsi="Monaco" w:cs="Monaco"/>
-          <w:sz w:val="24"/>
-          <w:sz-cs w:val="24"/>
-        </w:rPr>
-        <w:t xml:space="preserve">⁃</w:t>
-      </w:r>
-      <w:r>
-        <w:rPr>
-          <w:rFonts w:ascii="Courier New" w:hAnsi="Courier New" w:cs="Courier New"/>
-          <w:sz w:val="24"/>
-          <w:sz-cs w:val="24"/>
-        </w:rPr>
-        <w:t xml:space="preserve"/>
-        <w:tab/>
-        <w:t xml:space="preserve">must be very fast</w:t>
-      </w:r>
-    </w:p>
-    <w:p>
-      <w:pPr>
-        <w:ind w:left="2160" w:first-line="-2160"/>
-      </w:pPr>
-      <w:r>
-        <w:rPr>
-          <w:rFonts w:ascii="Courier New" w:hAnsi="Courier New" w:cs="Courier New"/>
-          <w:sz w:val="24"/>
-          <w:sz-cs w:val="24"/>
-        </w:rPr>
-        <w:t xml:space="preserve"/>
-        <w:tab/>
-        <w:t xml:space="preserve"/>
-      </w:r>
-      <w:r>
-        <w:rPr>
-          <w:rFonts w:ascii="Monaco" w:hAnsi="Monaco" w:cs="Monaco"/>
-          <w:sz w:val="24"/>
-          <w:sz-cs w:val="24"/>
-        </w:rPr>
-        <w:t xml:space="preserve">⁃</w:t>
-      </w:r>
-      <w:r>
-        <w:rPr>
-          <w:rFonts w:ascii="Courier New" w:hAnsi="Courier New" w:cs="Courier New"/>
-          <w:sz w:val="24"/>
-          <w:sz-cs w:val="24"/>
-        </w:rPr>
-        <w:t xml:space="preserve"/>
-        <w:tab/>
-        <w:t xml:space="preserve">deferrable part that can be handled later</w:t>
-      </w:r>
-    </w:p>
-    <w:p>
-      <w:pPr>
-        <w:ind w:left="2160" w:first-line="-2160"/>
-      </w:pPr>
-      <w:r>
-        <w:rPr>
-          <w:rFonts w:ascii="Courier New" w:hAnsi="Courier New" w:cs="Courier New"/>
-          <w:sz w:val="24"/>
-          <w:sz-cs w:val="24"/>
-        </w:rPr>
-        <w:t xml:space="preserve"/>
-        <w:tab/>
-        <w:t xml:space="preserve"/>
-      </w:r>
-      <w:r>
-        <w:rPr>
-          <w:rFonts w:ascii="Monaco" w:hAnsi="Monaco" w:cs="Monaco"/>
-          <w:sz w:val="24"/>
-          <w:sz-cs w:val="24"/>
-        </w:rPr>
-        <w:t xml:space="preserve">⁃</w:t>
-      </w:r>
-      <w:r>
-        <w:rPr>
-          <w:rFonts w:ascii="Courier New" w:hAnsi="Courier New" w:cs="Courier New"/>
-          <w:sz w:val="24"/>
-          <w:sz-cs w:val="24"/>
-        </w:rPr>
-        <w:t xml:space="preserve"/>
-        <w:tab/>
-        <w:t xml:space="preserve">block of data arrives on network line</w:t>
-      </w:r>
-    </w:p>
-    <w:p>
-      <w:pPr>
-        <w:ind w:left="2160" w:first-line="-2160"/>
-      </w:pPr>
-      <w:r>
-        <w:rPr>
-          <w:rFonts w:ascii="Courier New" w:hAnsi="Courier New" w:cs="Courier New"/>
-          <w:sz w:val="24"/>
-          <w:sz-cs w:val="24"/>
-        </w:rPr>
-        <w:t xml:space="preserve"/>
-        <w:tab/>
-        <w:t xml:space="preserve"/>
-      </w:r>
-      <w:r>
-        <w:rPr>
-          <w:rFonts w:ascii="Monaco" w:hAnsi="Monaco" w:cs="Monaco"/>
-          <w:sz w:val="24"/>
-          <w:sz-cs w:val="24"/>
-        </w:rPr>
-        <w:t xml:space="preserve">⁃</w:t>
-      </w:r>
-      <w:r>
-        <w:rPr>
-          <w:rFonts w:ascii="Courier New" w:hAnsi="Courier New" w:cs="Courier New"/>
-          <w:sz w:val="24"/>
-          <w:sz-cs w:val="24"/>
-        </w:rPr>
-        <w:t xml:space="preserve"/>
-        <w:tab/>
-        <w:t xml:space="preserve">Kernel marks presence of data </w:t>
-      </w:r>
-      <w:r>
-        <w:rPr>
-          <w:rFonts w:ascii="Courier New" w:hAnsi="Courier New" w:cs="Courier New"/>
-          <w:sz w:val="24"/>
-          <w:sz-cs w:val="24"/>
-          <w:b/>
-        </w:rPr>
-        <w:t xml:space="preserve">URGENT PART</w:t>
-      </w:r>
-    </w:p>
-    <w:p>
-      <w:pPr>
-        <w:ind w:left="2880" w:first-line="-2880"/>
-      </w:pPr>
-      <w:r>
-        <w:rPr>
-          <w:rFonts w:ascii="Courier New" w:hAnsi="Courier New" w:cs="Courier New"/>
-          <w:sz w:val="24"/>
-          <w:sz-cs w:val="24"/>
-        </w:rPr>
-        <w:t xml:space="preserve"/>
-        <w:tab/>
-        <w:t xml:space="preserve"/>
-      </w:r>
-      <w:r>
-        <w:rPr>
-          <w:rFonts w:ascii="Monaco" w:hAnsi="Monaco" w:cs="Monaco"/>
-          <w:sz w:val="24"/>
-          <w:sz-cs w:val="24"/>
-        </w:rPr>
-        <w:t xml:space="preserve">⁃</w:t>
-      </w:r>
-      <w:r>
-        <w:rPr>
-          <w:rFonts w:ascii="Courier New" w:hAnsi="Courier New" w:cs="Courier New"/>
-          <w:sz w:val="24"/>
-          <w:sz-cs w:val="24"/>
-        </w:rPr>
-        <w:t xml:space="preserve"/>
-        <w:tab/>
-        <w:t xml:space="preserve">gives control back to process running before on CPU</w:t>
-      </w:r>
-    </w:p>
-    <w:p>
-      <w:pPr>
-        <w:ind w:left="2160" w:first-line="-2160"/>
-      </w:pPr>
-      <w:r>
-        <w:rPr>
-          <w:rFonts w:ascii="Courier New" w:hAnsi="Courier New" w:cs="Courier New"/>
-          <w:sz w:val="24"/>
-          <w:sz-cs w:val="24"/>
-        </w:rPr>
-        <w:t xml:space="preserve"/>
-        <w:tab/>
-        <w:t xml:space="preserve"/>
-      </w:r>
-      <w:r>
-        <w:rPr>
-          <w:rFonts w:ascii="Monaco" w:hAnsi="Monaco" w:cs="Monaco"/>
-          <w:sz w:val="24"/>
-          <w:sz-cs w:val="24"/>
-        </w:rPr>
-        <w:t xml:space="preserve">⁃</w:t>
-      </w:r>
-      <w:r>
-        <w:rPr>
-          <w:rFonts w:ascii="Courier New" w:hAnsi="Courier New" w:cs="Courier New"/>
-          <w:sz w:val="24"/>
-          <w:sz-cs w:val="24"/>
-        </w:rPr>
-        <w:t xml:space="preserve"/>
-        <w:tab/>
-        <w:t xml:space="preserve">Rest of processing can be done later (move data to buffer)</w:t>
-      </w:r>
-    </w:p>
-    <w:p>
-      <w:pPr>
-        <w:ind w:left="1440" w:first-line="-1440"/>
-      </w:pPr>
-      <w:r>
-        <w:rPr>
-          <w:rFonts w:ascii="Courier New" w:hAnsi="Courier New" w:cs="Courier New"/>
-          <w:sz w:val="24"/>
-          <w:sz-cs w:val="24"/>
-        </w:rPr>
-        <w:t xml:space="preserve"/>
-        <w:tab/>
-        <w:t xml:space="preserve"/>
-      </w:r>
-      <w:r>
-        <w:rPr>
-          <w:rFonts w:ascii="Monaco" w:hAnsi="Monaco" w:cs="Monaco"/>
-          <w:sz w:val="24"/>
-          <w:sz-cs w:val="24"/>
-        </w:rPr>
-        <w:t xml:space="preserve">⁃</w:t>
-      </w:r>
-      <w:r>
-        <w:rPr>
-          <w:rFonts w:ascii="Courier New" w:hAnsi="Courier New" w:cs="Courier New"/>
-          <w:sz w:val="24"/>
-          <w:sz-cs w:val="24"/>
-        </w:rPr>
-        <w:t xml:space="preserve"/>
-        <w:tab/>
-        <w:t xml:space="preserve">Interrupt handler uses interrupt vector</w:t>
-      </w:r>
-    </w:p>
-    <w:p>
-      <w:pPr/>
-      <w:r>
-        <w:rPr>
-          <w:rFonts w:ascii="Courier New" w:hAnsi="Courier New" w:cs="Courier New"/>
-          <w:sz w:val="24"/>
-          <w:sz-cs w:val="24"/>
-        </w:rPr>
-        <w:t xml:space="preserve"/>
-      </w:r>
-    </w:p>
-    <w:p>
-      <w:pPr/>
-      <w:r>
-        <w:rPr>
-          <w:rFonts w:ascii="Courier New" w:hAnsi="Courier New" w:cs="Courier New"/>
-          <w:sz w:val="24"/>
-          <w:sz-cs w:val="24"/>
-          <w:b/>
-        </w:rPr>
-        <w:t xml:space="preserve">Interrupt Processing</w:t>
-      </w:r>
-    </w:p>
-    <w:p>
-      <w:pPr>
-        <w:ind w:left="720" w:first-line="-720"/>
-      </w:pPr>
-      <w:r>
-        <w:rPr>
-          <w:rFonts w:ascii="Courier New" w:hAnsi="Courier New" w:cs="Courier New"/>
-          <w:sz w:val="24"/>
-          <w:sz-cs w:val="24"/>
-        </w:rPr>
-        <w:t xml:space="preserve"/>
-        <w:tab/>
-        <w:t xml:space="preserve">•</w:t>
-        <w:tab/>
-        <w:t xml:space="preserve">Device issues interrupt to CPU</w:t>
-      </w:r>
-    </w:p>
-    <w:p>
-      <w:pPr>
-        <w:ind w:left="720" w:first-line="-720"/>
-      </w:pPr>
-      <w:r>
-        <w:rPr>
-          <w:rFonts w:ascii="Courier New" w:hAnsi="Courier New" w:cs="Courier New"/>
-          <w:sz w:val="24"/>
-          <w:sz-cs w:val="24"/>
-        </w:rPr>
-        <w:t xml:space="preserve"/>
-        <w:tab/>
-        <w:t xml:space="preserve">•</w:t>
-        <w:tab/>
-        <w:t xml:space="preserve">CPU finishes execution of current instruction</w:t>
-      </w:r>
-    </w:p>
-    <w:p>
-      <w:pPr>
-        <w:ind w:left="720" w:first-line="-720"/>
-      </w:pPr>
-      <w:r>
-        <w:rPr>
-          <w:rFonts w:ascii="Courier New" w:hAnsi="Courier New" w:cs="Courier New"/>
-          <w:sz w:val="24"/>
-          <w:sz-cs w:val="24"/>
-        </w:rPr>
-        <w:t xml:space="preserve"/>
-        <w:tab/>
-        <w:t xml:space="preserve">•</w:t>
-        <w:tab/>
-        <w:t xml:space="preserve">CPU tests for pending interrupt requests</w:t>
-      </w:r>
-    </w:p>
-    <w:p>
-      <w:pPr>
-        <w:ind w:left="1440" w:first-line="-1440"/>
-      </w:pPr>
-      <w:r>
-        <w:rPr>
-          <w:rFonts w:ascii="Courier New" w:hAnsi="Courier New" w:cs="Courier New"/>
-          <w:sz w:val="24"/>
-          <w:sz-cs w:val="24"/>
-        </w:rPr>
-        <w:t xml:space="preserve"/>
-        <w:tab/>
-        <w:t xml:space="preserve"/>
-      </w:r>
-      <w:r>
-        <w:rPr>
-          <w:rFonts w:ascii="Monaco" w:hAnsi="Monaco" w:cs="Monaco"/>
-          <w:sz w:val="24"/>
-          <w:sz-cs w:val="24"/>
-        </w:rPr>
-        <w:t xml:space="preserve">⁃</w:t>
-      </w:r>
-      <w:r>
-        <w:rPr>
-          <w:rFonts w:ascii="Courier New" w:hAnsi="Courier New" w:cs="Courier New"/>
-          <w:sz w:val="24"/>
-          <w:sz-cs w:val="24"/>
-        </w:rPr>
-        <w:t xml:space="preserve"/>
-        <w:tab/>
-        <w:t xml:space="preserve">if so, inform device, this removes interrupt signal</w:t>
-      </w:r>
-    </w:p>
-    <w:p>
-      <w:pPr>
-        <w:ind w:left="720" w:first-line="-720"/>
-      </w:pPr>
-      <w:r>
-        <w:rPr>
-          <w:rFonts w:ascii="Courier New" w:hAnsi="Courier New" w:cs="Courier New"/>
-          <w:sz w:val="24"/>
-          <w:sz-cs w:val="24"/>
-        </w:rPr>
-        <w:t xml:space="preserve"/>
-        <w:tab/>
-        <w:t xml:space="preserve">•</w:t>
-        <w:tab/>
-        <w:t xml:space="preserve">cpu saves program status word onto control stack</w:t>
-      </w:r>
-    </w:p>
-    <w:p>
-      <w:pPr>
-        <w:ind w:left="720" w:first-line="-720"/>
-      </w:pPr>
-      <w:r>
-        <w:rPr>
-          <w:rFonts w:ascii="Courier New" w:hAnsi="Courier New" w:cs="Courier New"/>
-          <w:sz w:val="24"/>
-          <w:sz-cs w:val="24"/>
-        </w:rPr>
-        <w:t xml:space="preserve"/>
-        <w:tab/>
-        <w:t xml:space="preserve">•</w:t>
-        <w:tab/>
-        <w:t xml:space="preserve">cpu loads the location of interrupt handler into PC register</w:t>
-      </w:r>
-    </w:p>
-    <w:p>
-      <w:pPr>
-        <w:ind w:left="720" w:first-line="-720"/>
-      </w:pPr>
-      <w:r>
-        <w:rPr>
-          <w:rFonts w:ascii="Courier New" w:hAnsi="Courier New" w:cs="Courier New"/>
-          <w:sz w:val="24"/>
-          <w:sz-cs w:val="24"/>
-        </w:rPr>
-        <w:t xml:space="preserve"/>
-        <w:tab/>
-        <w:t xml:space="preserve">•</w:t>
-        <w:tab/>
-        <w:t xml:space="preserve"/>
-      </w:r>
-      <w:r>
-        <w:rPr>
-          <w:rFonts w:ascii="Courier New" w:hAnsi="Courier New" w:cs="Courier New"/>
-          <w:sz w:val="24"/>
-          <w:sz-cs w:val="24"/>
-          <w:b/>
-        </w:rPr>
-        <w:t xml:space="preserve">Save content of all registers from control stack to memory</w:t>
-      </w:r>
-    </w:p>
-    <w:p>
-      <w:pPr>
-        <w:ind w:left="720" w:first-line="-720"/>
-      </w:pPr>
-      <w:r>
-        <w:rPr>
-          <w:rFonts w:ascii="Courier New" w:hAnsi="Courier New" w:cs="Courier New"/>
-          <w:sz w:val="24"/>
-          <w:sz-cs w:val="24"/>
-        </w:rPr>
-        <w:t xml:space="preserve"/>
-        <w:tab/>
-        <w:t xml:space="preserve">•</w:t>
-        <w:tab/>
-        <w:t xml:space="preserve"/>
-      </w:r>
-      <w:r>
-        <w:rPr>
-          <w:rFonts w:ascii="Courier New" w:hAnsi="Courier New" w:cs="Courier New"/>
-          <w:sz w:val="24"/>
-          <w:sz-cs w:val="24"/>
-          <w:b/>
-        </w:rPr>
-        <w:t xml:space="preserve">find out the cause of interrupt, invoke appropriate routine</w:t>
-      </w:r>
-    </w:p>
-    <w:p>
-      <w:pPr>
-        <w:ind w:left="720" w:first-line="-720"/>
-      </w:pPr>
-      <w:r>
-        <w:rPr>
-          <w:rFonts w:ascii="Courier New" w:hAnsi="Courier New" w:cs="Courier New"/>
-          <w:sz w:val="24"/>
-          <w:sz-cs w:val="24"/>
-          <w:b/>
-        </w:rPr>
-        <w:t xml:space="preserve"/>
-        <w:tab/>
-        <w:t xml:space="preserve">•</w:t>
-        <w:tab/>
-        <w:t xml:space="preserve">restore saved registers</w:t>
-      </w:r>
-    </w:p>
-    <w:p>
-      <w:pPr>
-        <w:ind w:left="720" w:first-line="-720"/>
-      </w:pPr>
-      <w:r>
-        <w:rPr>
-          <w:rFonts w:ascii="Courier New" w:hAnsi="Courier New" w:cs="Courier New"/>
-          <w:sz w:val="24"/>
-          <w:sz-cs w:val="24"/>
-          <w:b/>
-        </w:rPr>
-        <w:t xml:space="preserve"/>
-        <w:tab/>
-        <w:t xml:space="preserve">•</w:t>
-        <w:tab/>
-        <w:t xml:space="preserve">restore PC to last dispatched program</w:t>
-      </w:r>
-      <w:r>
-        <w:rPr>
-          <w:rFonts w:ascii="Courier New" w:hAnsi="Courier New" w:cs="Courier New"/>
-          <w:sz w:val="24"/>
-          <w:sz-cs w:val="24"/>
-        </w:rPr>
-        <w:t xml:space="preserve"/>
-      </w:r>
-    </w:p>
-    <w:p>
-      <w:pPr/>
-      <w:r>
-        <w:rPr>
-          <w:rFonts w:ascii="Courier New" w:hAnsi="Courier New" w:cs="Courier New"/>
-          <w:sz w:val="24"/>
-          <w:sz-cs w:val="24"/>
-        </w:rPr>
         <w:t xml:space="preserve"/>
       </w:r>
     </w:p>

</xml_diff>